<commit_message>
ara si que si
</commit_message>
<xml_diff>
--- a/memorias/Segunda_Entrega.docx
+++ b/memorias/Segunda_Entrega.docx
@@ -97,20 +97,8 @@
                                     <w:sz w:val="24"/>
                                     <w:szCs w:val="24"/>
                                   </w:rPr>
-                                  <w:t xml:space="preserve">PABLO GARCÍA </w:t>
+                                  <w:t>PABLO GARCÍA GARCÍA</w:t>
                                 </w:r>
-                                <w:proofErr w:type="spellStart"/>
-                                <w:r>
-                                  <w:rPr>
-                                    <w:rFonts w:asciiTheme="majorHAnsi" w:hAnsiTheme="majorHAnsi" w:cstheme="majorHAnsi"/>
-                                    <w:b/>
-                                    <w:bCs/>
-                                    <w:sz w:val="24"/>
-                                    <w:szCs w:val="24"/>
-                                  </w:rPr>
-                                  <w:t>GARCÍA</w:t>
-                                </w:r>
-                                <w:proofErr w:type="spellEnd"/>
                               </w:p>
                               <w:p>
                                 <w:pPr>
@@ -202,20 +190,8 @@
                               <w:sz w:val="24"/>
                               <w:szCs w:val="24"/>
                             </w:rPr>
-                            <w:t xml:space="preserve">PABLO GARCÍA </w:t>
+                            <w:t>PABLO GARCÍA GARCÍA</w:t>
                           </w:r>
-                          <w:proofErr w:type="spellStart"/>
-                          <w:r>
-                            <w:rPr>
-                              <w:rFonts w:asciiTheme="majorHAnsi" w:hAnsiTheme="majorHAnsi" w:cstheme="majorHAnsi"/>
-                              <w:b/>
-                              <w:bCs/>
-                              <w:sz w:val="24"/>
-                              <w:szCs w:val="24"/>
-                            </w:rPr>
-                            <w:t>GARCÍA</w:t>
-                          </w:r>
-                          <w:proofErr w:type="spellEnd"/>
                         </w:p>
                         <w:p>
                           <w:pPr>
@@ -580,24 +556,7 @@
                                           <w:rFonts w:ascii="Bahnschrift Light SemiCondensed" w:hAnsi="Bahnschrift Light SemiCondensed"/>
                                           <w:color w:val="000000" w:themeColor="text1"/>
                                         </w:rPr>
-                                        <w:t xml:space="preserve">ienta </w:t>
-                                      </w:r>
-                                      <w:proofErr w:type="spellStart"/>
-                                      <w:proofErr w:type="gramStart"/>
-                                      <w:r>
-                                        <w:rPr>
-                                          <w:rFonts w:ascii="Bahnschrift Light SemiCondensed" w:hAnsi="Bahnschrift Light SemiCondensed"/>
-                                          <w:color w:val="000000" w:themeColor="text1"/>
-                                        </w:rPr>
-                                        <w:t>VASt</w:t>
-                                      </w:r>
-                                      <w:proofErr w:type="spellEnd"/>
-                                      <w:r>
-                                        <w:rPr>
-                                          <w:rFonts w:ascii="Bahnschrift Light SemiCondensed" w:hAnsi="Bahnschrift Light SemiCondensed"/>
-                                          <w:color w:val="000000" w:themeColor="text1"/>
-                                        </w:rPr>
-                                        <w:t xml:space="preserve"> </w:t>
+                                        <w:t xml:space="preserve">ienta VASt </w:t>
                                       </w:r>
                                       <w:r>
                                         <w:rPr>
@@ -606,7 +565,6 @@
                                         </w:rPr>
                                         <w:t>.</w:t>
                                       </w:r>
-                                      <w:proofErr w:type="gramEnd"/>
                                     </w:p>
                                     <w:p>
                                       <w:pPr>
@@ -928,24 +886,7 @@
                                     <w:rFonts w:ascii="Bahnschrift Light SemiCondensed" w:hAnsi="Bahnschrift Light SemiCondensed"/>
                                     <w:color w:val="000000" w:themeColor="text1"/>
                                   </w:rPr>
-                                  <w:t xml:space="preserve">ienta </w:t>
-                                </w:r>
-                                <w:proofErr w:type="spellStart"/>
-                                <w:proofErr w:type="gramStart"/>
-                                <w:r>
-                                  <w:rPr>
-                                    <w:rFonts w:ascii="Bahnschrift Light SemiCondensed" w:hAnsi="Bahnschrift Light SemiCondensed"/>
-                                    <w:color w:val="000000" w:themeColor="text1"/>
-                                  </w:rPr>
-                                  <w:t>VASt</w:t>
-                                </w:r>
-                                <w:proofErr w:type="spellEnd"/>
-                                <w:r>
-                                  <w:rPr>
-                                    <w:rFonts w:ascii="Bahnschrift Light SemiCondensed" w:hAnsi="Bahnschrift Light SemiCondensed"/>
-                                    <w:color w:val="000000" w:themeColor="text1"/>
-                                  </w:rPr>
-                                  <w:t xml:space="preserve"> </w:t>
+                                  <w:t xml:space="preserve">ienta VASt </w:t>
                                 </w:r>
                                 <w:r>
                                   <w:rPr>
@@ -954,7 +895,6 @@
                                   </w:rPr>
                                   <w:t>.</w:t>
                                 </w:r>
-                                <w:proofErr w:type="gramEnd"/>
                               </w:p>
                               <w:p>
                                 <w:pPr>
@@ -1068,35 +1008,13 @@
         <w:rPr>
           <w:rFonts w:cstheme="minorHAnsi"/>
         </w:rPr>
-        <w:t xml:space="preserve">B → </w:t>
-      </w:r>
-      <w:proofErr w:type="spellStart"/>
-      <w:r>
-        <w:rPr>
-          <w:rFonts w:cstheme="minorHAnsi"/>
-        </w:rPr>
-        <w:t>let</w:t>
-      </w:r>
-      <w:proofErr w:type="spellEnd"/>
-      <w:r>
-        <w:rPr>
-          <w:rFonts w:cstheme="minorHAnsi"/>
-        </w:rPr>
-        <w:t xml:space="preserve"> T id; | </w:t>
-      </w:r>
-      <w:proofErr w:type="spellStart"/>
-      <w:r>
-        <w:rPr>
-          <w:rFonts w:cstheme="minorHAnsi"/>
-        </w:rPr>
-        <w:t>if</w:t>
-      </w:r>
-      <w:proofErr w:type="spellEnd"/>
-      <w:r>
-        <w:rPr>
-          <w:rFonts w:cstheme="minorHAnsi"/>
-        </w:rPr>
-        <w:t xml:space="preserve"> </w:t>
+        <w:t xml:space="preserve">B → let T id; | if </w:t>
+      </w:r>
+      <w:r>
+        <w:rPr>
+          <w:rFonts w:cstheme="minorHAnsi"/>
+        </w:rPr>
+        <w:t xml:space="preserve">(E) </w:t>
       </w:r>
       <w:r>
         <w:rPr>
@@ -1122,44 +1040,8 @@
         <w:rPr>
           <w:rFonts w:cstheme="minorHAnsi"/>
         </w:rPr>
-        <w:t xml:space="preserve">T → </w:t>
-      </w:r>
-      <w:proofErr w:type="spellStart"/>
-      <w:r>
-        <w:rPr>
-          <w:rFonts w:cstheme="minorHAnsi"/>
-        </w:rPr>
-        <w:t>int</w:t>
-      </w:r>
-      <w:proofErr w:type="spellEnd"/>
-      <w:r>
-        <w:rPr>
-          <w:rFonts w:cstheme="minorHAnsi"/>
-        </w:rPr>
-        <w:t xml:space="preserve"> | </w:t>
-      </w:r>
-      <w:proofErr w:type="spellStart"/>
-      <w:r>
-        <w:rPr>
-          <w:rFonts w:cstheme="minorHAnsi"/>
-        </w:rPr>
-        <w:t>string</w:t>
-      </w:r>
-      <w:proofErr w:type="spellEnd"/>
-      <w:r>
-        <w:rPr>
-          <w:rFonts w:cstheme="minorHAnsi"/>
-        </w:rPr>
-        <w:t xml:space="preserve"> | </w:t>
-      </w:r>
-      <w:proofErr w:type="spellStart"/>
-      <w:r>
-        <w:rPr>
-          <w:rFonts w:cstheme="minorHAnsi"/>
-        </w:rPr>
-        <w:t>boolean</w:t>
-      </w:r>
-      <w:proofErr w:type="spellEnd"/>
+        <w:t>T → int | string | boolean</w:t>
+      </w:r>
     </w:p>
     <w:p>
       <w:pPr>
@@ -1178,21 +1060,7 @@
         <w:rPr>
           <w:rFonts w:cstheme="minorHAnsi"/>
         </w:rPr>
-        <w:t xml:space="preserve"> → (E) S | </w:t>
-      </w:r>
-      <w:proofErr w:type="gramStart"/>
-      <w:r>
-        <w:rPr>
-          <w:rFonts w:cstheme="minorHAnsi"/>
-        </w:rPr>
-        <w:t>{ C</w:t>
-      </w:r>
-      <w:proofErr w:type="gramEnd"/>
-      <w:r>
-        <w:rPr>
-          <w:rFonts w:cstheme="minorHAnsi"/>
-        </w:rPr>
-        <w:t xml:space="preserve"> }</w:t>
+        <w:t xml:space="preserve"> → S | { C }</w:t>
       </w:r>
       <w:r>
         <w:rPr>
@@ -1213,21 +1081,7 @@
         <w:rPr>
           <w:rFonts w:cstheme="minorHAnsi"/>
         </w:rPr>
-        <w:t xml:space="preserve">C → </w:t>
-      </w:r>
-      <w:proofErr w:type="gramStart"/>
-      <w:r>
-        <w:rPr>
-          <w:rFonts w:cstheme="minorHAnsi"/>
-        </w:rPr>
-        <w:t>BC  |</w:t>
-      </w:r>
-      <w:proofErr w:type="gramEnd"/>
-      <w:r>
-        <w:rPr>
-          <w:rFonts w:cstheme="minorHAnsi"/>
-        </w:rPr>
-        <w:t xml:space="preserve"> </w:t>
+        <w:t xml:space="preserve">C → BC  | </w:t>
       </w:r>
       <m:oMath>
         <m:r>
@@ -1256,35 +1110,7 @@
         <w:rPr>
           <w:rFonts w:cstheme="minorHAnsi"/>
         </w:rPr>
-        <w:t xml:space="preserve">→ </w:t>
-      </w:r>
-      <w:proofErr w:type="spellStart"/>
-      <w:r>
-        <w:rPr>
-          <w:rFonts w:cstheme="minorHAnsi"/>
-        </w:rPr>
-        <w:t>else</w:t>
-      </w:r>
-      <w:proofErr w:type="spellEnd"/>
-      <w:r>
-        <w:rPr>
-          <w:rFonts w:cstheme="minorHAnsi"/>
-        </w:rPr>
-        <w:t xml:space="preserve"> </w:t>
-      </w:r>
-      <w:proofErr w:type="gramStart"/>
-      <w:r>
-        <w:rPr>
-          <w:rFonts w:cstheme="minorHAnsi"/>
-        </w:rPr>
-        <w:t>{ C</w:t>
-      </w:r>
-      <w:proofErr w:type="gramEnd"/>
-      <w:r>
-        <w:rPr>
-          <w:rFonts w:cstheme="minorHAnsi"/>
-        </w:rPr>
-        <w:t xml:space="preserve"> } | </w:t>
+        <w:t xml:space="preserve">→ else { C } | </w:t>
       </w:r>
       <m:oMath>
         <m:r>
@@ -1328,21 +1154,7 @@
         <w:rPr>
           <w:rFonts w:cstheme="minorHAnsi"/>
         </w:rPr>
-        <w:t xml:space="preserve"> | </w:t>
-      </w:r>
-      <w:proofErr w:type="spellStart"/>
-      <w:r>
-        <w:rPr>
-          <w:rFonts w:cstheme="minorHAnsi"/>
-        </w:rPr>
-        <w:t>print</w:t>
-      </w:r>
-      <w:proofErr w:type="spellEnd"/>
-      <w:r>
-        <w:rPr>
-          <w:rFonts w:cstheme="minorHAnsi"/>
-        </w:rPr>
-        <w:t xml:space="preserve"> (E); | </w:t>
+        <w:t xml:space="preserve"> | print (E); | </w:t>
       </w:r>
       <w:r>
         <w:rPr>
@@ -1356,14 +1168,12 @@
         </w:rPr>
         <w:t xml:space="preserve"> </w:t>
       </w:r>
-      <w:proofErr w:type="spellStart"/>
       <w:r>
         <w:rPr>
           <w:rFonts w:cstheme="minorHAnsi"/>
         </w:rPr>
         <w:t>return</w:t>
       </w:r>
-      <w:proofErr w:type="spellEnd"/>
       <w:r>
         <w:rPr>
           <w:rFonts w:cstheme="minorHAnsi"/>
@@ -1419,7 +1229,6 @@
         </w:rPr>
         <w:t xml:space="preserve">-=E; </w:t>
       </w:r>
-      <w:proofErr w:type="gramStart"/>
       <w:r>
         <w:rPr>
           <w:rFonts w:cstheme="minorHAnsi"/>
@@ -1430,14 +1239,7 @@
         <w:rPr>
           <w:rFonts w:cstheme="minorHAnsi"/>
         </w:rPr>
-        <w:t xml:space="preserve"> =</w:t>
-      </w:r>
-      <w:proofErr w:type="gramEnd"/>
-      <w:r>
-        <w:rPr>
-          <w:rFonts w:cstheme="minorHAnsi"/>
-        </w:rPr>
-        <w:t xml:space="preserve">E; | </w:t>
+        <w:t xml:space="preserve"> =E; | </w:t>
       </w:r>
       <w:r>
         <w:rPr>
@@ -1522,21 +1324,7 @@
         <w:rPr>
           <w:rFonts w:cstheme="minorHAnsi"/>
         </w:rPr>
-        <w:t xml:space="preserve">Q </w:t>
-      </w:r>
-      <w:proofErr w:type="gramStart"/>
-      <w:r>
-        <w:rPr>
-          <w:rFonts w:cstheme="minorHAnsi"/>
-        </w:rPr>
-        <w:t>→ ,</w:t>
-      </w:r>
-      <w:proofErr w:type="gramEnd"/>
-      <w:r>
-        <w:rPr>
-          <w:rFonts w:cstheme="minorHAnsi"/>
-        </w:rPr>
-        <w:t xml:space="preserve"> EQ | </w:t>
+        <w:t xml:space="preserve">Q → , EQ | </w:t>
       </w:r>
       <m:oMath>
         <m:r>
@@ -1565,35 +1353,7 @@
         <w:rPr>
           <w:rFonts w:cstheme="minorHAnsi"/>
         </w:rPr>
-        <w:t xml:space="preserve">→ </w:t>
-      </w:r>
-      <w:proofErr w:type="spellStart"/>
-      <w:r>
-        <w:rPr>
-          <w:rFonts w:cstheme="minorHAnsi"/>
-        </w:rPr>
-        <w:t>function</w:t>
-      </w:r>
-      <w:proofErr w:type="spellEnd"/>
-      <w:r>
-        <w:rPr>
-          <w:rFonts w:cstheme="minorHAnsi"/>
-        </w:rPr>
-        <w:t xml:space="preserve"> id H (A) </w:t>
-      </w:r>
-      <w:proofErr w:type="gramStart"/>
-      <w:r>
-        <w:rPr>
-          <w:rFonts w:cstheme="minorHAnsi"/>
-        </w:rPr>
-        <w:t>{ C</w:t>
-      </w:r>
-      <w:proofErr w:type="gramEnd"/>
-      <w:r>
-        <w:rPr>
-          <w:rFonts w:cstheme="minorHAnsi"/>
-        </w:rPr>
-        <w:t xml:space="preserve"> }</w:t>
+        <w:t>→ function id H (A) { C }</w:t>
       </w:r>
     </w:p>
     <w:p>
@@ -1663,21 +1423,7 @@
         <w:rPr>
           <w:rFonts w:cstheme="minorHAnsi"/>
         </w:rPr>
-        <w:t xml:space="preserve">K </w:t>
-      </w:r>
-      <w:proofErr w:type="gramStart"/>
-      <w:r>
-        <w:rPr>
-          <w:rFonts w:cstheme="minorHAnsi"/>
-        </w:rPr>
-        <w:t>→ ,</w:t>
-      </w:r>
-      <w:proofErr w:type="gramEnd"/>
-      <w:r>
-        <w:rPr>
-          <w:rFonts w:cstheme="minorHAnsi"/>
-        </w:rPr>
-        <w:t xml:space="preserve"> T id K | </w:t>
+        <w:t xml:space="preserve">K → , T id K | </w:t>
       </w:r>
       <m:oMath>
         <m:r>
@@ -2086,6 +1832,9 @@
     </w:p>
     <w:p>
       <w:r>
+        <w:rPr>
+          <w:noProof/>
+        </w:rPr>
         <w:drawing>
           <wp:anchor distT="0" distB="0" distL="114300" distR="114300" simplePos="0" relativeHeight="251665408" behindDoc="0" locked="0" layoutInCell="1" allowOverlap="1" wp14:anchorId="296877DA" wp14:editId="430F67DF">
             <wp:simplePos x="0" y="0"/>
@@ -2216,44 +1965,26 @@
         <w:spacing w:line="240" w:lineRule="auto"/>
       </w:pPr>
       <w:r>
-        <w:t xml:space="preserve">B -&gt; </w:t>
-      </w:r>
-      <w:proofErr w:type="spellStart"/>
-      <w:r>
-        <w:t>let</w:t>
-      </w:r>
-      <w:proofErr w:type="spellEnd"/>
-      <w:r>
-        <w:t xml:space="preserve"> T </w:t>
-      </w:r>
-      <w:proofErr w:type="gramStart"/>
-      <w:r>
-        <w:t>id ;</w:t>
-      </w:r>
-      <w:proofErr w:type="gramEnd"/>
-      <w:r>
-        <w:t xml:space="preserve"> </w:t>
-      </w:r>
-    </w:p>
-    <w:p>
-      <w:pPr>
-        <w:pStyle w:val="Prrafodelista"/>
-        <w:numPr>
-          <w:ilvl w:val="0"/>
-          <w:numId w:val="5"/>
-        </w:numPr>
-        <w:spacing w:line="240" w:lineRule="auto"/>
-      </w:pPr>
-      <w:r>
-        <w:t xml:space="preserve">B -&gt; </w:t>
-      </w:r>
-      <w:proofErr w:type="spellStart"/>
-      <w:r>
-        <w:t>if</w:t>
-      </w:r>
-      <w:proofErr w:type="spellEnd"/>
-      <w:r>
-        <w:t xml:space="preserve"> G </w:t>
+        <w:t xml:space="preserve">B -&gt; let T id ; </w:t>
+      </w:r>
+    </w:p>
+    <w:p>
+      <w:pPr>
+        <w:pStyle w:val="Prrafodelista"/>
+        <w:numPr>
+          <w:ilvl w:val="0"/>
+          <w:numId w:val="5"/>
+        </w:numPr>
+        <w:spacing w:line="240" w:lineRule="auto"/>
+      </w:pPr>
+      <w:r>
+        <w:t xml:space="preserve">B -&gt; if </w:t>
+      </w:r>
+      <w:r>
+        <w:t xml:space="preserve">(E) </w:t>
+      </w:r>
+      <w:r>
+        <w:t xml:space="preserve">G </w:t>
       </w:r>
     </w:p>
     <w:p>
@@ -2279,93 +2010,59 @@
         <w:spacing w:line="240" w:lineRule="auto"/>
       </w:pPr>
       <w:r>
-        <w:t xml:space="preserve">T -&gt; </w:t>
-      </w:r>
-      <w:proofErr w:type="spellStart"/>
-      <w:r>
-        <w:t>int</w:t>
-      </w:r>
-      <w:proofErr w:type="spellEnd"/>
-      <w:r>
-        <w:t xml:space="preserve"> </w:t>
-      </w:r>
-    </w:p>
-    <w:p>
-      <w:pPr>
-        <w:pStyle w:val="Prrafodelista"/>
-        <w:numPr>
-          <w:ilvl w:val="0"/>
-          <w:numId w:val="5"/>
-        </w:numPr>
-        <w:spacing w:line="240" w:lineRule="auto"/>
-      </w:pPr>
-      <w:r>
-        <w:t xml:space="preserve">T -&gt; </w:t>
-      </w:r>
-      <w:proofErr w:type="spellStart"/>
-      <w:r>
-        <w:t>string</w:t>
-      </w:r>
-      <w:proofErr w:type="spellEnd"/>
-    </w:p>
-    <w:p>
-      <w:pPr>
-        <w:pStyle w:val="Prrafodelista"/>
-        <w:numPr>
-          <w:ilvl w:val="0"/>
-          <w:numId w:val="5"/>
-        </w:numPr>
-        <w:spacing w:line="240" w:lineRule="auto"/>
-      </w:pPr>
-      <w:r>
-        <w:t xml:space="preserve">T -&gt; </w:t>
-      </w:r>
-      <w:proofErr w:type="spellStart"/>
-      <w:r>
-        <w:t>boolean</w:t>
-      </w:r>
-      <w:proofErr w:type="spellEnd"/>
-    </w:p>
-    <w:p>
-      <w:pPr>
-        <w:pStyle w:val="Prrafodelista"/>
-        <w:numPr>
-          <w:ilvl w:val="0"/>
-          <w:numId w:val="5"/>
-        </w:numPr>
-        <w:spacing w:line="240" w:lineRule="auto"/>
-      </w:pPr>
-      <w:r>
-        <w:t xml:space="preserve">G -&gt; </w:t>
-      </w:r>
-      <w:proofErr w:type="gramStart"/>
-      <w:r>
-        <w:t>( E</w:t>
-      </w:r>
-      <w:proofErr w:type="gramEnd"/>
-      <w:r>
-        <w:t xml:space="preserve"> ) S</w:t>
-      </w:r>
-    </w:p>
-    <w:p>
-      <w:pPr>
-        <w:pStyle w:val="Prrafodelista"/>
-        <w:numPr>
-          <w:ilvl w:val="0"/>
-          <w:numId w:val="5"/>
-        </w:numPr>
-        <w:spacing w:line="240" w:lineRule="auto"/>
-      </w:pPr>
-      <w:r>
-        <w:t xml:space="preserve">G -&gt; </w:t>
-      </w:r>
-      <w:proofErr w:type="gramStart"/>
-      <w:r>
-        <w:t>{ C</w:t>
-      </w:r>
-      <w:proofErr w:type="gramEnd"/>
-      <w:r>
-        <w:t xml:space="preserve"> } O</w:t>
+        <w:t xml:space="preserve">T -&gt; int </w:t>
+      </w:r>
+    </w:p>
+    <w:p>
+      <w:pPr>
+        <w:pStyle w:val="Prrafodelista"/>
+        <w:numPr>
+          <w:ilvl w:val="0"/>
+          <w:numId w:val="5"/>
+        </w:numPr>
+        <w:spacing w:line="240" w:lineRule="auto"/>
+      </w:pPr>
+      <w:r>
+        <w:t>T -&gt; string</w:t>
+      </w:r>
+    </w:p>
+    <w:p>
+      <w:pPr>
+        <w:pStyle w:val="Prrafodelista"/>
+        <w:numPr>
+          <w:ilvl w:val="0"/>
+          <w:numId w:val="5"/>
+        </w:numPr>
+        <w:spacing w:line="240" w:lineRule="auto"/>
+      </w:pPr>
+      <w:r>
+        <w:t>T -&gt; boolean</w:t>
+      </w:r>
+    </w:p>
+    <w:p>
+      <w:pPr>
+        <w:pStyle w:val="Prrafodelista"/>
+        <w:numPr>
+          <w:ilvl w:val="0"/>
+          <w:numId w:val="5"/>
+        </w:numPr>
+        <w:spacing w:line="240" w:lineRule="auto"/>
+      </w:pPr>
+      <w:r>
+        <w:t>G -&gt;  S</w:t>
+      </w:r>
+    </w:p>
+    <w:p>
+      <w:pPr>
+        <w:pStyle w:val="Prrafodelista"/>
+        <w:numPr>
+          <w:ilvl w:val="0"/>
+          <w:numId w:val="5"/>
+        </w:numPr>
+        <w:spacing w:line="240" w:lineRule="auto"/>
+      </w:pPr>
+      <w:r>
+        <w:t>G -&gt; { C } O</w:t>
       </w:r>
     </w:p>
     <w:p>
@@ -2404,23 +2101,7 @@
         <w:spacing w:line="240" w:lineRule="auto"/>
       </w:pPr>
       <w:r>
-        <w:t xml:space="preserve">O -&gt; </w:t>
-      </w:r>
-      <w:proofErr w:type="spellStart"/>
-      <w:r>
-        <w:t>else</w:t>
-      </w:r>
-      <w:proofErr w:type="spellEnd"/>
-      <w:r>
-        <w:t xml:space="preserve"> </w:t>
-      </w:r>
-      <w:proofErr w:type="gramStart"/>
-      <w:r>
-        <w:t>{ C</w:t>
-      </w:r>
-      <w:proofErr w:type="gramEnd"/>
-      <w:r>
-        <w:t xml:space="preserve"> } </w:t>
+        <w:t xml:space="preserve">O -&gt; else { C } </w:t>
       </w:r>
     </w:p>
     <w:p>
@@ -2459,73 +2140,33 @@
         <w:spacing w:line="240" w:lineRule="auto"/>
       </w:pPr>
       <w:r>
-        <w:t xml:space="preserve">S -&gt; </w:t>
-      </w:r>
-      <w:proofErr w:type="spellStart"/>
-      <w:r>
-        <w:t>print</w:t>
-      </w:r>
-      <w:proofErr w:type="spellEnd"/>
-      <w:r>
-        <w:t xml:space="preserve"> </w:t>
-      </w:r>
-      <w:proofErr w:type="gramStart"/>
-      <w:r>
-        <w:t>( E</w:t>
-      </w:r>
-      <w:proofErr w:type="gramEnd"/>
-      <w:r>
-        <w:t xml:space="preserve"> ) ; </w:t>
-      </w:r>
-    </w:p>
-    <w:p>
-      <w:pPr>
-        <w:pStyle w:val="Prrafodelista"/>
-        <w:numPr>
-          <w:ilvl w:val="0"/>
-          <w:numId w:val="5"/>
-        </w:numPr>
-        <w:spacing w:line="240" w:lineRule="auto"/>
-      </w:pPr>
-      <w:r>
-        <w:t xml:space="preserve">S -&gt; input </w:t>
-      </w:r>
-      <w:proofErr w:type="gramStart"/>
-      <w:r>
-        <w:t>( id</w:t>
-      </w:r>
-      <w:proofErr w:type="gramEnd"/>
-      <w:r>
-        <w:t xml:space="preserve"> ) ; </w:t>
-      </w:r>
-    </w:p>
-    <w:p>
-      <w:pPr>
-        <w:pStyle w:val="Prrafodelista"/>
-        <w:numPr>
-          <w:ilvl w:val="0"/>
-          <w:numId w:val="5"/>
-        </w:numPr>
-        <w:spacing w:line="240" w:lineRule="auto"/>
-      </w:pPr>
-      <w:r>
-        <w:t xml:space="preserve">S -&gt; </w:t>
-      </w:r>
-      <w:proofErr w:type="spellStart"/>
-      <w:r>
-        <w:t>return</w:t>
-      </w:r>
-      <w:proofErr w:type="spellEnd"/>
-      <w:r>
-        <w:t xml:space="preserve"> </w:t>
-      </w:r>
-      <w:proofErr w:type="gramStart"/>
-      <w:r>
-        <w:t>X ;</w:t>
-      </w:r>
-      <w:proofErr w:type="gramEnd"/>
-      <w:r>
-        <w:t xml:space="preserve"> </w:t>
+        <w:t xml:space="preserve">S -&gt; print ( E ) ; </w:t>
+      </w:r>
+    </w:p>
+    <w:p>
+      <w:pPr>
+        <w:pStyle w:val="Prrafodelista"/>
+        <w:numPr>
+          <w:ilvl w:val="0"/>
+          <w:numId w:val="5"/>
+        </w:numPr>
+        <w:spacing w:line="240" w:lineRule="auto"/>
+      </w:pPr>
+      <w:r>
+        <w:t xml:space="preserve">S -&gt; input ( id ) ; </w:t>
+      </w:r>
+    </w:p>
+    <w:p>
+      <w:pPr>
+        <w:pStyle w:val="Prrafodelista"/>
+        <w:numPr>
+          <w:ilvl w:val="0"/>
+          <w:numId w:val="5"/>
+        </w:numPr>
+        <w:spacing w:line="240" w:lineRule="auto"/>
+      </w:pPr>
+      <w:r>
+        <w:t xml:space="preserve">S -&gt; return X ; </w:t>
       </w:r>
     </w:p>
     <w:p>
@@ -2541,54 +2182,33 @@
         <w:t xml:space="preserve">W -&gt; </w:t>
       </w:r>
       <w:r>
-        <w:t xml:space="preserve">- = </w:t>
-      </w:r>
-      <w:proofErr w:type="gramStart"/>
-      <w:r>
-        <w:t>E ;</w:t>
-      </w:r>
-      <w:proofErr w:type="gramEnd"/>
-    </w:p>
-    <w:p>
-      <w:pPr>
-        <w:pStyle w:val="Prrafodelista"/>
-        <w:numPr>
-          <w:ilvl w:val="0"/>
-          <w:numId w:val="5"/>
-        </w:numPr>
-        <w:spacing w:line="240" w:lineRule="auto"/>
-      </w:pPr>
-      <w:r>
-        <w:t xml:space="preserve">W -&gt; = </w:t>
-      </w:r>
-      <w:proofErr w:type="gramStart"/>
-      <w:r>
-        <w:t>E ;</w:t>
-      </w:r>
-      <w:proofErr w:type="gramEnd"/>
-      <w:r>
-        <w:t xml:space="preserve"> </w:t>
-      </w:r>
-    </w:p>
-    <w:p>
-      <w:pPr>
-        <w:pStyle w:val="Prrafodelista"/>
-        <w:numPr>
-          <w:ilvl w:val="0"/>
-          <w:numId w:val="5"/>
-        </w:numPr>
-        <w:spacing w:line="240" w:lineRule="auto"/>
-      </w:pPr>
-      <w:r>
-        <w:t xml:space="preserve">W -&gt; </w:t>
-      </w:r>
-      <w:proofErr w:type="gramStart"/>
-      <w:r>
-        <w:t>( L</w:t>
-      </w:r>
-      <w:proofErr w:type="gramEnd"/>
-      <w:r>
-        <w:t xml:space="preserve"> ) ;</w:t>
+        <w:t>- = E ;</w:t>
+      </w:r>
+    </w:p>
+    <w:p>
+      <w:pPr>
+        <w:pStyle w:val="Prrafodelista"/>
+        <w:numPr>
+          <w:ilvl w:val="0"/>
+          <w:numId w:val="5"/>
+        </w:numPr>
+        <w:spacing w:line="240" w:lineRule="auto"/>
+      </w:pPr>
+      <w:r>
+        <w:t xml:space="preserve">W -&gt; = E ; </w:t>
+      </w:r>
+    </w:p>
+    <w:p>
+      <w:pPr>
+        <w:pStyle w:val="Prrafodelista"/>
+        <w:numPr>
+          <w:ilvl w:val="0"/>
+          <w:numId w:val="5"/>
+        </w:numPr>
+        <w:spacing w:line="240" w:lineRule="auto"/>
+      </w:pPr>
+      <w:r>
+        <w:t>W -&gt; ( L ) ;</w:t>
       </w:r>
     </w:p>
     <w:p>
@@ -2653,15 +2273,7 @@
         <w:spacing w:line="240" w:lineRule="auto"/>
       </w:pPr>
       <w:r>
-        <w:t>Q -</w:t>
-      </w:r>
-      <w:proofErr w:type="gramStart"/>
-      <w:r>
-        <w:t>&gt; ,</w:t>
-      </w:r>
-      <w:proofErr w:type="gramEnd"/>
-      <w:r>
-        <w:t xml:space="preserve"> E Q</w:t>
+        <w:t>Q -&gt; , E Q</w:t>
       </w:r>
     </w:p>
     <w:p>
@@ -2687,23 +2299,7 @@
         <w:spacing w:line="240" w:lineRule="auto"/>
       </w:pPr>
       <w:r>
-        <w:t xml:space="preserve">F -&gt; </w:t>
-      </w:r>
-      <w:proofErr w:type="spellStart"/>
-      <w:r>
-        <w:t>function</w:t>
-      </w:r>
-      <w:proofErr w:type="spellEnd"/>
-      <w:r>
-        <w:t xml:space="preserve"> id H </w:t>
-      </w:r>
-      <w:proofErr w:type="gramStart"/>
-      <w:r>
-        <w:t>( A</w:t>
-      </w:r>
-      <w:proofErr w:type="gramEnd"/>
-      <w:r>
-        <w:t xml:space="preserve"> ) { C }</w:t>
+        <w:t>F -&gt; function id H ( A ) { C }</w:t>
       </w:r>
     </w:p>
     <w:p>
@@ -2768,15 +2364,7 @@
         <w:spacing w:line="240" w:lineRule="auto"/>
       </w:pPr>
       <w:r>
-        <w:t>K -</w:t>
-      </w:r>
-      <w:proofErr w:type="gramStart"/>
-      <w:r>
-        <w:t>&gt; ,</w:t>
-      </w:r>
-      <w:proofErr w:type="gramEnd"/>
-      <w:r>
-        <w:t xml:space="preserve"> T id K</w:t>
+        <w:t>K -&gt; , T id K</w:t>
       </w:r>
     </w:p>
     <w:p>
@@ -2958,15 +2546,7 @@
         <w:spacing w:line="240" w:lineRule="auto"/>
       </w:pPr>
       <w:r>
-        <w:t xml:space="preserve">V -&gt; </w:t>
-      </w:r>
-      <w:proofErr w:type="gramStart"/>
-      <w:r>
-        <w:t>( E</w:t>
-      </w:r>
-      <w:proofErr w:type="gramEnd"/>
-      <w:r>
-        <w:t xml:space="preserve"> ) </w:t>
+        <w:t xml:space="preserve">V -&gt; ( E ) </w:t>
       </w:r>
     </w:p>
     <w:p>
@@ -3006,15 +2586,7 @@
         <w:spacing w:line="240" w:lineRule="auto"/>
       </w:pPr>
       <w:r>
-        <w:t xml:space="preserve">D -&gt; </w:t>
-      </w:r>
-      <w:proofErr w:type="gramStart"/>
-      <w:r>
-        <w:t>( L</w:t>
-      </w:r>
-      <w:proofErr w:type="gramEnd"/>
-      <w:r>
-        <w:t xml:space="preserve"> )</w:t>
+        <w:t>D -&gt; ( L )</w:t>
       </w:r>
     </w:p>
     <w:p>

</xml_diff>